<commit_message>
Create login form in the right side to the web
</commit_message>
<xml_diff>
--- a/images/electronics/portable_sound_&_vision/radios_and_dab/shortwave_radios/all shortwave radios.docx
+++ b/images/electronics/portable_sound_&_vision/radios_and_dab/shortwave_radios/all shortwave radios.docx
@@ -581,6 +581,14 @@
                 <w:sz w:val="26"/>
                 <w:szCs w:val="26"/>
               </w:rPr>
+              <w:t>-</w:t>
+            </w:r>
+            <w:r>
+              <w:rPr>
+                <w:rFonts w:ascii="Leelawadee" w:hAnsi="Leelawadee" w:cs="Leelawadee"/>
+                <w:sz w:val="26"/>
+                <w:szCs w:val="26"/>
+              </w:rPr>
               <w:t>Manufacturer Number</w:t>
             </w:r>
             <w:r>
@@ -607,6 +615,14 @@
                 <w:sz w:val="26"/>
                 <w:szCs w:val="26"/>
               </w:rPr>
+              <w:t>-</w:t>
+            </w:r>
+            <w:r>
+              <w:rPr>
+                <w:rFonts w:ascii="Leelawadee" w:hAnsi="Leelawadee" w:cs="Leelawadee"/>
+                <w:sz w:val="26"/>
+                <w:szCs w:val="26"/>
+              </w:rPr>
               <w:t>External Product ID</w:t>
             </w:r>
             <w:r>
@@ -627,6 +643,14 @@
                 <w:szCs w:val="26"/>
               </w:rPr>
             </w:pPr>
+            <w:r>
+              <w:rPr>
+                <w:rFonts w:ascii="Leelawadee" w:hAnsi="Leelawadee" w:cs="Leelawadee"/>
+                <w:sz w:val="26"/>
+                <w:szCs w:val="26"/>
+              </w:rPr>
+              <w:t>-</w:t>
+            </w:r>
             <w:r>
               <w:rPr>
                 <w:rFonts w:ascii="Leelawadee" w:hAnsi="Leelawadee" w:cs="Leelawadee"/>
@@ -1159,6 +1183,14 @@
                 <w:sz w:val="26"/>
                 <w:szCs w:val="26"/>
               </w:rPr>
+              <w:t>-</w:t>
+            </w:r>
+            <w:r>
+              <w:rPr>
+                <w:rFonts w:ascii="Leelawadee" w:hAnsi="Leelawadee" w:cs="Leelawadee"/>
+                <w:sz w:val="26"/>
+                <w:szCs w:val="26"/>
+              </w:rPr>
               <w:t>Compact construction</w:t>
             </w:r>
           </w:p>
@@ -1178,6 +1210,14 @@
                 <w:sz w:val="26"/>
                 <w:szCs w:val="26"/>
               </w:rPr>
+              <w:t>-</w:t>
+            </w:r>
+            <w:r>
+              <w:rPr>
+                <w:rFonts w:ascii="Leelawadee" w:hAnsi="Leelawadee" w:cs="Leelawadee"/>
+                <w:sz w:val="26"/>
+                <w:szCs w:val="26"/>
+              </w:rPr>
               <w:t>Seamless functionality</w:t>
             </w:r>
           </w:p>
@@ -1190,6 +1230,14 @@
                 <w:szCs w:val="26"/>
               </w:rPr>
             </w:pPr>
+            <w:r>
+              <w:rPr>
+                <w:rFonts w:ascii="Leelawadee" w:hAnsi="Leelawadee" w:cs="Leelawadee"/>
+                <w:sz w:val="26"/>
+                <w:szCs w:val="26"/>
+              </w:rPr>
+              <w:t>-</w:t>
+            </w:r>
             <w:r>
               <w:rPr>
                 <w:rFonts w:ascii="Leelawadee" w:hAnsi="Leelawadee" w:cs="Leelawadee"/>
@@ -1569,8 +1617,6 @@
               </w:rPr>
               <w:t>Portable</w:t>
             </w:r>
-            <w:bookmarkStart w:id="0" w:name="_GoBack"/>
-            <w:bookmarkEnd w:id="0"/>
           </w:p>
           <w:p>
             <w:pPr>
@@ -1735,6 +1781,14 @@
                 <w:sz w:val="26"/>
                 <w:szCs w:val="26"/>
               </w:rPr>
+              <w:t>-</w:t>
+            </w:r>
+            <w:r>
+              <w:rPr>
+                <w:rFonts w:ascii="Leelawadee" w:hAnsi="Leelawadee" w:cs="Leelawadee"/>
+                <w:sz w:val="26"/>
+                <w:szCs w:val="26"/>
+              </w:rPr>
               <w:t xml:space="preserve">Comes from the brand </w:t>
             </w:r>
             <w:proofErr w:type="spellStart"/>
@@ -1763,18 +1817,8 @@
                 <w:sz w:val="26"/>
                 <w:szCs w:val="26"/>
               </w:rPr>
-              <w:t>Model no: 606</w:t>
-            </w:r>
-          </w:p>
-          <w:p>
-            <w:pPr>
-              <w:spacing w:line="276" w:lineRule="auto"/>
-              <w:rPr>
-                <w:rFonts w:ascii="Leelawadee" w:hAnsi="Leelawadee" w:cs="Leelawadee"/>
-                <w:sz w:val="26"/>
-                <w:szCs w:val="26"/>
-              </w:rPr>
-            </w:pPr>
+              <w:t>-</w:t>
+            </w:r>
             <w:r>
               <w:rPr>
                 <w:rFonts w:ascii="Leelawadee" w:hAnsi="Leelawadee" w:cs="Leelawadee"/>
@@ -1793,6 +1837,14 @@
                 <w:szCs w:val="26"/>
               </w:rPr>
             </w:pPr>
+            <w:r>
+              <w:rPr>
+                <w:rFonts w:ascii="Leelawadee" w:hAnsi="Leelawadee" w:cs="Leelawadee"/>
+                <w:sz w:val="26"/>
+                <w:szCs w:val="26"/>
+              </w:rPr>
+              <w:t>-</w:t>
+            </w:r>
             <w:r>
               <w:rPr>
                 <w:rFonts w:ascii="Leelawadee" w:hAnsi="Leelawadee" w:cs="Leelawadee"/>
@@ -2297,187 +2349,10 @@
               <w:spacing w:line="276" w:lineRule="auto"/>
               <w:rPr>
                 <w:rFonts w:ascii="Leelawadee" w:hAnsi="Leelawadee" w:cs="Leelawadee"/>
-                <w:b/>
-                <w:bCs/>
-                <w:sz w:val="26"/>
-                <w:szCs w:val="26"/>
-              </w:rPr>
-            </w:pPr>
-            <w:r>
-              <w:rPr>
-                <w:rFonts w:ascii="Leelawadee" w:hAnsi="Leelawadee" w:cs="Leelawadee"/>
-                <w:b/>
-                <w:bCs/>
-                <w:sz w:val="26"/>
-                <w:szCs w:val="26"/>
-              </w:rPr>
-              <w:t>About this item</w:t>
-            </w:r>
-          </w:p>
-          <w:p>
-            <w:pPr>
-              <w:spacing w:line="276" w:lineRule="auto"/>
-              <w:rPr>
-                <w:rFonts w:ascii="Leelawadee" w:hAnsi="Leelawadee" w:cs="Leelawadee"/>
-                <w:sz w:val="26"/>
-                <w:szCs w:val="26"/>
-              </w:rPr>
-            </w:pPr>
-            <w:r>
-              <w:rPr>
-                <w:rFonts w:ascii="Leelawadee" w:hAnsi="Leelawadee" w:cs="Leelawadee"/>
-                <w:sz w:val="26"/>
-                <w:szCs w:val="26"/>
-              </w:rPr>
-              <w:lastRenderedPageBreak/>
-              <w:t>Manufacturer Number</w:t>
-            </w:r>
-            <w:r>
-              <w:rPr>
-                <w:rFonts w:ascii="Leelawadee" w:hAnsi="Leelawadee" w:cs="Leelawadee"/>
-                <w:sz w:val="26"/>
-                <w:szCs w:val="26"/>
-              </w:rPr>
-              <w:t>: NA</w:t>
-            </w:r>
-          </w:p>
-          <w:p>
-            <w:pPr>
-              <w:spacing w:line="276" w:lineRule="auto"/>
-              <w:rPr>
-                <w:rFonts w:ascii="Leelawadee" w:hAnsi="Leelawadee" w:cs="Leelawadee"/>
-                <w:sz w:val="26"/>
-                <w:szCs w:val="26"/>
-              </w:rPr>
-            </w:pPr>
-            <w:r>
-              <w:rPr>
-                <w:rFonts w:ascii="Leelawadee" w:hAnsi="Leelawadee" w:cs="Leelawadee"/>
-                <w:sz w:val="26"/>
-                <w:szCs w:val="26"/>
-              </w:rPr>
-              <w:t>Brand</w:t>
-            </w:r>
-            <w:r>
-              <w:rPr>
-                <w:rFonts w:ascii="Leelawadee" w:hAnsi="Leelawadee" w:cs="Leelawadee"/>
-                <w:sz w:val="26"/>
-                <w:szCs w:val="26"/>
-              </w:rPr>
-              <w:t>: null</w:t>
-            </w:r>
-          </w:p>
-          <w:p>
-            <w:pPr>
-              <w:spacing w:line="276" w:lineRule="auto"/>
-              <w:rPr>
-                <w:rFonts w:ascii="Leelawadee" w:hAnsi="Leelawadee" w:cs="Leelawadee"/>
-                <w:sz w:val="26"/>
-                <w:szCs w:val="26"/>
-              </w:rPr>
-            </w:pPr>
-            <w:r>
-              <w:rPr>
-                <w:rFonts w:ascii="Leelawadee" w:hAnsi="Leelawadee" w:cs="Leelawadee"/>
-                <w:sz w:val="26"/>
-                <w:szCs w:val="26"/>
-              </w:rPr>
-              <w:t>Are batteries needed to power the produ</w:t>
-            </w:r>
-            <w:r>
-              <w:rPr>
-                <w:rFonts w:ascii="Leelawadee" w:hAnsi="Leelawadee" w:cs="Leelawadee"/>
-                <w:sz w:val="26"/>
-                <w:szCs w:val="26"/>
-              </w:rPr>
-              <w:t>ct or is this product a battery</w:t>
-            </w:r>
-            <w:r>
-              <w:rPr>
-                <w:rFonts w:ascii="Leelawadee" w:hAnsi="Leelawadee" w:cs="Leelawadee"/>
-                <w:sz w:val="26"/>
-                <w:szCs w:val="26"/>
-              </w:rPr>
-              <w:t>: 1</w:t>
-            </w:r>
-          </w:p>
-          <w:p>
-            <w:pPr>
-              <w:spacing w:line="276" w:lineRule="auto"/>
-              <w:rPr>
-                <w:rFonts w:ascii="Leelawadee" w:hAnsi="Leelawadee" w:cs="Leelawadee"/>
-                <w:sz w:val="26"/>
-                <w:szCs w:val="26"/>
-              </w:rPr>
-            </w:pPr>
-            <w:r>
-              <w:rPr>
-                <w:rFonts w:ascii="Leelawadee" w:hAnsi="Leelawadee" w:cs="Leelawadee"/>
-                <w:sz w:val="26"/>
-                <w:szCs w:val="26"/>
-              </w:rPr>
-              <w:t>Is this a Dangerous Good or a Hazardous Material, Substance or Waste that is regulated for transporta</w:t>
-            </w:r>
-            <w:r>
-              <w:rPr>
-                <w:rFonts w:ascii="Leelawadee" w:hAnsi="Leelawadee" w:cs="Leelawadee"/>
-                <w:sz w:val="26"/>
-                <w:szCs w:val="26"/>
-              </w:rPr>
-              <w:t>tion, storage, and/or disposal</w:t>
-            </w:r>
-            <w:proofErr w:type="gramStart"/>
-            <w:r>
-              <w:rPr>
-                <w:rFonts w:ascii="Leelawadee" w:hAnsi="Leelawadee" w:cs="Leelawadee"/>
-                <w:sz w:val="26"/>
-                <w:szCs w:val="26"/>
-              </w:rPr>
-              <w:t xml:space="preserve">? </w:t>
-            </w:r>
-            <w:r>
-              <w:rPr>
-                <w:rFonts w:ascii="Leelawadee" w:hAnsi="Leelawadee" w:cs="Leelawadee"/>
-                <w:sz w:val="26"/>
-                <w:szCs w:val="26"/>
-              </w:rPr>
-              <w:t>:</w:t>
-            </w:r>
-            <w:proofErr w:type="gramEnd"/>
-            <w:r>
-              <w:rPr>
-                <w:rFonts w:ascii="Leelawadee" w:hAnsi="Leelawadee" w:cs="Leelawadee"/>
-                <w:sz w:val="26"/>
-                <w:szCs w:val="26"/>
-              </w:rPr>
-              <w:t xml:space="preserve"> 0</w:t>
-            </w:r>
-          </w:p>
-          <w:p>
-            <w:pPr>
-              <w:spacing w:line="276" w:lineRule="auto"/>
-              <w:rPr>
-                <w:rFonts w:ascii="Leelawadee" w:hAnsi="Leelawadee" w:cs="Leelawadee"/>
-                <w:sz w:val="26"/>
-                <w:szCs w:val="26"/>
-              </w:rPr>
-            </w:pPr>
-            <w:r>
-              <w:rPr>
-                <w:rFonts w:ascii="Leelawadee" w:hAnsi="Leelawadee" w:cs="Leelawadee"/>
-                <w:sz w:val="26"/>
-                <w:szCs w:val="26"/>
-              </w:rPr>
-              <w:t>External Product ID Type</w:t>
-            </w:r>
-            <w:r>
-              <w:rPr>
-                <w:rFonts w:ascii="Leelawadee" w:hAnsi="Leelawadee" w:cs="Leelawadee"/>
-                <w:sz w:val="26"/>
-                <w:szCs w:val="26"/>
-              </w:rPr>
-              <w:t>: Not Available</w:t>
-            </w:r>
+                <w:sz w:val="26"/>
+                <w:szCs w:val="26"/>
+              </w:rPr>
+            </w:pPr>
           </w:p>
         </w:tc>
       </w:tr>
@@ -2507,7 +2382,6 @@
                 <w:sz w:val="26"/>
                 <w:szCs w:val="26"/>
               </w:rPr>
-              <w:lastRenderedPageBreak/>
               <w:t>5</w:t>
             </w:r>
           </w:p>
@@ -2634,6 +2508,7 @@
                 <w:sz w:val="26"/>
                 <w:szCs w:val="26"/>
               </w:rPr>
+              <w:lastRenderedPageBreak/>
               <w:t>EGP448.00</w:t>
             </w:r>
           </w:p>
@@ -2652,6 +2527,7 @@
                 <w:sz w:val="26"/>
                 <w:szCs w:val="26"/>
               </w:rPr>
+              <w:lastRenderedPageBreak/>
               <w:t>Brand Name</w:t>
             </w:r>
             <w:r>
@@ -2816,7 +2692,17 @@
                 <w:sz w:val="26"/>
                 <w:szCs w:val="26"/>
               </w:rPr>
-              <w:t>Battery Powered</w:t>
+              <w:t>Battery Power</w:t>
+            </w:r>
+            <w:bookmarkStart w:id="0" w:name="_GoBack"/>
+            <w:bookmarkEnd w:id="0"/>
+            <w:r>
+              <w:rPr>
+                <w:rFonts w:ascii="Leelawadee" w:hAnsi="Leelawadee" w:cs="Leelawadee"/>
+                <w:sz w:val="26"/>
+                <w:szCs w:val="26"/>
+              </w:rPr>
+              <w:t>ed</w:t>
             </w:r>
           </w:p>
           <w:p>
@@ -2986,13 +2872,17 @@
               <w:spacing w:line="276" w:lineRule="auto"/>
               <w:rPr>
                 <w:rFonts w:ascii="Leelawadee" w:hAnsi="Leelawadee" w:cs="Leelawadee"/>
-                <w:sz w:val="26"/>
-                <w:szCs w:val="26"/>
-              </w:rPr>
-            </w:pPr>
-            <w:r>
-              <w:rPr>
-                <w:rFonts w:ascii="Leelawadee" w:hAnsi="Leelawadee" w:cs="Leelawadee"/>
+                <w:b/>
+                <w:bCs/>
+                <w:sz w:val="26"/>
+                <w:szCs w:val="26"/>
+              </w:rPr>
+            </w:pPr>
+            <w:r>
+              <w:rPr>
+                <w:rFonts w:ascii="Leelawadee" w:hAnsi="Leelawadee" w:cs="Leelawadee"/>
+                <w:b/>
+                <w:bCs/>
                 <w:sz w:val="26"/>
                 <w:szCs w:val="26"/>
               </w:rPr>
@@ -3014,6 +2904,14 @@
                 <w:sz w:val="26"/>
                 <w:szCs w:val="26"/>
               </w:rPr>
+              <w:t>-</w:t>
+            </w:r>
+            <w:r>
+              <w:rPr>
+                <w:rFonts w:ascii="Leelawadee" w:hAnsi="Leelawadee" w:cs="Leelawadee"/>
+                <w:sz w:val="26"/>
+                <w:szCs w:val="26"/>
+              </w:rPr>
               <w:t>Electricity - battery</w:t>
             </w:r>
           </w:p>
@@ -3032,6 +2930,14 @@
                 <w:sz w:val="26"/>
                 <w:szCs w:val="26"/>
               </w:rPr>
+              <w:t>-</w:t>
+            </w:r>
+            <w:r>
+              <w:rPr>
+                <w:rFonts w:ascii="Leelawadee" w:hAnsi="Leelawadee" w:cs="Leelawadee"/>
+                <w:sz w:val="26"/>
+                <w:szCs w:val="26"/>
+              </w:rPr>
               <w:t>Perfect signal</w:t>
             </w:r>
           </w:p>
@@ -3050,6 +2956,14 @@
                 <w:sz w:val="26"/>
                 <w:szCs w:val="26"/>
               </w:rPr>
+              <w:t>-</w:t>
+            </w:r>
+            <w:r>
+              <w:rPr>
+                <w:rFonts w:ascii="Leelawadee" w:hAnsi="Leelawadee" w:cs="Leelawadee"/>
+                <w:sz w:val="26"/>
+                <w:szCs w:val="26"/>
+              </w:rPr>
               <w:t>Can work anywhere for his perfect receiving signals</w:t>
             </w:r>
           </w:p>
@@ -3068,6 +2982,14 @@
                 <w:sz w:val="26"/>
                 <w:szCs w:val="26"/>
               </w:rPr>
+              <w:t>-</w:t>
+            </w:r>
+            <w:r>
+              <w:rPr>
+                <w:rFonts w:ascii="Leelawadee" w:hAnsi="Leelawadee" w:cs="Leelawadee"/>
+                <w:sz w:val="26"/>
+                <w:szCs w:val="26"/>
+              </w:rPr>
               <w:t>Sleek design</w:t>
             </w:r>
           </w:p>
@@ -3080,6 +3002,14 @@
                 <w:szCs w:val="26"/>
               </w:rPr>
             </w:pPr>
+            <w:r>
+              <w:rPr>
+                <w:rFonts w:ascii="Leelawadee" w:hAnsi="Leelawadee" w:cs="Leelawadee"/>
+                <w:sz w:val="26"/>
+                <w:szCs w:val="26"/>
+              </w:rPr>
+              <w:t>-</w:t>
+            </w:r>
             <w:proofErr w:type="spellStart"/>
             <w:r>
               <w:rPr>
@@ -3835,7 +3765,7 @@
 </file>
 
 <file path=customXml/itemProps1.xml><?xml version="1.0" encoding="utf-8"?>
-<ds:datastoreItem xmlns:ds="http://schemas.openxmlformats.org/officeDocument/2006/customXml" ds:itemID="{D1211121-8509-4548-8A11-D9776F7ECF2C}">
+<ds:datastoreItem xmlns:ds="http://schemas.openxmlformats.org/officeDocument/2006/customXml" ds:itemID="{E6854CE9-C653-4110-A0D7-4C1B05B835DC}">
   <ds:schemaRefs>
     <ds:schemaRef ds:uri="http://schemas.openxmlformats.org/officeDocument/2006/bibliography"/>
   </ds:schemaRefs>

</xml_diff>